<commit_message>
Added AutoRAI & Verslag
</commit_message>
<xml_diff>
--- a/D&A/verslag/Opdracht 1.docx
+++ b/D&A/verslag/Opdracht 1.docx
@@ -1,6 +1,6 @@
 
 <file path=word/document.xml><?xml version="1.0" encoding="utf-8"?>
-<w:document xmlns:wpc="http://schemas.microsoft.com/office/word/2010/wordprocessingCanvas" xmlns:mc="http://schemas.openxmlformats.org/markup-compatibility/2006" xmlns:o="urn:schemas-microsoft-com:office:office" xmlns:r="http://schemas.openxmlformats.org/officeDocument/2006/relationships" xmlns:m="http://schemas.openxmlformats.org/officeDocument/2006/math" xmlns:v="urn:schemas-microsoft-com:vml" xmlns:wp14="http://schemas.microsoft.com/office/word/2010/wordprocessingDrawing" xmlns:wp="http://schemas.openxmlformats.org/drawingml/2006/wordprocessingDrawing" xmlns:w10="urn:schemas-microsoft-com:office:word" xmlns:w="http://schemas.openxmlformats.org/wordprocessingml/2006/main" xmlns:w14="http://schemas.microsoft.com/office/word/2010/wordml" xmlns:w15="http://schemas.microsoft.com/office/word/2012/wordml" xmlns:wpg="http://schemas.microsoft.com/office/word/2010/wordprocessingGroup" xmlns:wpi="http://schemas.microsoft.com/office/word/2010/wordprocessingInk" xmlns:wne="http://schemas.microsoft.com/office/word/2006/wordml" xmlns:wps="http://schemas.microsoft.com/office/word/2010/wordprocessingShape" mc:Ignorable="w14 w15 wp14">
+<w:document xmlns:wpc="http://schemas.microsoft.com/office/word/2010/wordprocessingCanvas" xmlns:cx="http://schemas.microsoft.com/office/drawing/2014/chartex" xmlns:cx1="http://schemas.microsoft.com/office/drawing/2015/9/8/chartex" xmlns:mc="http://schemas.openxmlformats.org/markup-compatibility/2006" xmlns:o="urn:schemas-microsoft-com:office:office" xmlns:r="http://schemas.openxmlformats.org/officeDocument/2006/relationships" xmlns:m="http://schemas.openxmlformats.org/officeDocument/2006/math" xmlns:v="urn:schemas-microsoft-com:vml" xmlns:wp14="http://schemas.microsoft.com/office/word/2010/wordprocessingDrawing" xmlns:wp="http://schemas.openxmlformats.org/drawingml/2006/wordprocessingDrawing" xmlns:w10="urn:schemas-microsoft-com:office:word" xmlns:w="http://schemas.openxmlformats.org/wordprocessingml/2006/main" xmlns:w14="http://schemas.microsoft.com/office/word/2010/wordml" xmlns:w15="http://schemas.microsoft.com/office/word/2012/wordml" xmlns:w16se="http://schemas.microsoft.com/office/word/2015/wordml/symex" xmlns:wpg="http://schemas.microsoft.com/office/word/2010/wordprocessingGroup" xmlns:wpi="http://schemas.microsoft.com/office/word/2010/wordprocessingInk" xmlns:wne="http://schemas.microsoft.com/office/word/2006/wordml" xmlns:wps="http://schemas.microsoft.com/office/word/2010/wordprocessingShape" mc:Ignorable="w14 w15 w16se wp14">
   <w:body>
     <w:sdt>
       <w:sdtPr>
@@ -10,12 +10,14 @@
           <w:docPartUnique/>
         </w:docPartObj>
       </w:sdtPr>
+      <w:sdtEndPr/>
       <w:sdtContent>
         <w:p/>
         <w:p>
           <w:r>
             <w:rPr>
               <w:noProof/>
+              <w:lang w:eastAsia="nl-NL"/>
             </w:rPr>
             <mc:AlternateContent>
               <mc:Choice Requires="wpg">
@@ -188,6 +190,7 @@
                                       <w:dataBinding w:prefixMappings="xmlns:ns0='http://purl.org/dc/elements/1.1/' xmlns:ns1='http://schemas.openxmlformats.org/package/2006/metadata/core-properties' " w:xpath="/ns1:coreProperties[1]/ns0:title[1]" w:storeItemID="{6C3C8BC8-F283-45AE-878A-BAB7291924A1}"/>
                                       <w:text/>
                                     </w:sdtPr>
+                                    <w:sdtEndPr/>
                                     <w:sdtContent>
                                       <w:r>
                                         <w:rPr>
@@ -328,7 +331,7 @@
                 <w:pict>
                   <v:group id="Groep 125" o:spid="_x0000_s1026" style="position:absolute;margin-left:0;margin-top:0;width:540pt;height:556.55pt;z-index:-251657216;mso-width-percent:1154;mso-height-percent:670;mso-top-percent:45;mso-position-horizontal:center;mso-position-horizontal-relative:margin;mso-position-vertical-relative:page;mso-width-percent:1154;mso-height-percent:670;mso-top-percent:45;mso-width-relative:margin" coordsize="55613,54044" o:gfxdata="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">
                     <o:lock v:ext="edit" aspectratio="t"/>
-                    <v:shape id="Vrije vorm 10" o:spid="_x0000_s1027" style="position:absolute;width:55575;height:54044;visibility:visible;mso-wrap-style:square;v-text-anchor:bottom" coordsize="720,700" o:spt="100" o:gfxdata="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" adj="-11796480,,5400" path="m,c,644,,644,,644v23,6,62,14,113,21c250,685,476,700,720,644v,-27,,-27,,-27c720,,720,,720,,,,,,,e" fillcolor="#4d5f78 [2994]" stroked="f">
+                    <v:shape id="Vrije vorm 10" o:spid="_x0000_s1027" style="position:absolute;width:55575;height:54044;visibility:visible;mso-wrap-style:square;v-text-anchor:bottom" coordsize="720,700" o:spt="100" o:gfxdata="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" adj="-11796480,,5400" path="m,c,644,,644,,644v23,6,62,14,113,21c250,685,476,700,720,644v,-27,,-27,,-27c720,,720,,720,,,,,,,e" fillcolor="#4d5f78 [2994]" stroked="f">
                       <v:fill color2="#2a3442 [2018]" rotate="t" colors="0 #5d6d85;.5 #485972;1 #334258" focus="100%" type="gradient">
                         <o:fill v:ext="view" type="gradientUnscaled"/>
                       </v:fill>
@@ -358,6 +361,7 @@
                                 <w:dataBinding w:prefixMappings="xmlns:ns0='http://purl.org/dc/elements/1.1/' xmlns:ns1='http://schemas.openxmlformats.org/package/2006/metadata/core-properties' " w:xpath="/ns1:coreProperties[1]/ns0:title[1]" w:storeItemID="{6C3C8BC8-F283-45AE-878A-BAB7291924A1}"/>
                                 <w:text/>
                               </w:sdtPr>
+                              <w:sdtEndPr/>
                               <w:sdtContent>
                                 <w:r>
                                   <w:rPr>
@@ -373,7 +377,7 @@
                         </w:txbxContent>
                       </v:textbox>
                     </v:shape>
-                    <v:shape id="Vrije vorm 11" o:spid="_x0000_s1028" style="position:absolute;left:8763;top:47697;width:46850;height:5099;visibility:visible;mso-wrap-style:square;v-text-anchor:bottom" coordsize="607,66" o:gfxdata="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" path="m607,c450,44,300,57,176,57,109,57,49,53,,48,66,58,152,66,251,66,358,66,480,56,607,27,607,,607,,607,e" fillcolor="white [3212]" stroked="f">
+                    <v:shape id="Vrije vorm 11" o:spid="_x0000_s1028" style="position:absolute;left:8763;top:47697;width:46850;height:5099;visibility:visible;mso-wrap-style:square;v-text-anchor:bottom" coordsize="607,66" o:gfxdata="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" path="m607,c450,44,300,57,176,57,109,57,49,53,,48,66,58,152,66,251,66,358,66,480,56,607,27,607,,607,,607,e" fillcolor="white [3212]" stroked="f">
                       <v:fill opacity="19789f"/>
                       <v:path arrowok="t" o:connecttype="custom" o:connectlocs="4685030,0;1358427,440373;0,370840;1937302,509905;4685030,208598;4685030,0" o:connectangles="0,0,0,0,0,0"/>
                     </v:shape>
@@ -386,6 +390,7 @@
           <w:r>
             <w:rPr>
               <w:noProof/>
+              <w:lang w:eastAsia="nl-NL"/>
             </w:rPr>
             <mc:AlternateContent>
               <mc:Choice Requires="wps">
@@ -460,6 +465,7 @@
                                   <w:dataBinding w:prefixMappings="xmlns:ns0='http://purl.org/dc/elements/1.1/' xmlns:ns1='http://schemas.openxmlformats.org/package/2006/metadata/core-properties' " w:xpath="/ns1:coreProperties[1]/ns0:creator[1]" w:storeItemID="{6C3C8BC8-F283-45AE-878A-BAB7291924A1}"/>
                                   <w:text/>
                                 </w:sdtPr>
+                                <w:sdtEndPr/>
                                 <w:sdtContent>
                                   <w:p>
                                     <w:pPr>
@@ -527,6 +533,7 @@
                             <w:dataBinding w:prefixMappings="xmlns:ns0='http://purl.org/dc/elements/1.1/' xmlns:ns1='http://schemas.openxmlformats.org/package/2006/metadata/core-properties' " w:xpath="/ns1:coreProperties[1]/ns0:creator[1]" w:storeItemID="{6C3C8BC8-F283-45AE-878A-BAB7291924A1}"/>
                             <w:text/>
                           </w:sdtPr>
+                          <w:sdtEndPr/>
                           <w:sdtContent>
                             <w:p>
                               <w:pPr>
@@ -562,6 +569,7 @@
           <w:r>
             <w:rPr>
               <w:noProof/>
+              <w:lang w:eastAsia="nl-NL"/>
             </w:rPr>
             <mc:AlternateContent>
               <mc:Choice Requires="wps">
@@ -644,6 +652,7 @@
                                     <w:calendar w:val="gregorian"/>
                                   </w:date>
                                 </w:sdtPr>
+                                <w:sdtEndPr/>
                                 <w:sdtContent>
                                   <w:p>
                                     <w:pPr>
@@ -711,6 +720,7 @@
                               <w:calendar w:val="gregorian"/>
                             </w:date>
                           </w:sdtPr>
+                          <w:sdtEndPr/>
                           <w:sdtContent>
                             <w:p>
                               <w:pPr>
@@ -847,31 +857,7 @@
         <w:t>2</w:t>
       </w:r>
       <w:r>
-        <w:t xml:space="preserve">). Dit komt omdat we in het algoritme 2 </w:t>
-      </w:r>
-      <w:proofErr w:type="spellStart"/>
-      <w:r>
-        <w:t>for</w:t>
-      </w:r>
-      <w:proofErr w:type="spellEnd"/>
-      <w:r>
-        <w:t xml:space="preserve">-loops gebruiken. De eerste </w:t>
-      </w:r>
-      <w:proofErr w:type="spellStart"/>
-      <w:r>
-        <w:t>for</w:t>
-      </w:r>
-      <w:proofErr w:type="spellEnd"/>
-      <w:r>
-        <w:t xml:space="preserve">-loop gaat tot “n” en de tweede </w:t>
-      </w:r>
-      <w:proofErr w:type="spellStart"/>
-      <w:r>
-        <w:t>for</w:t>
-      </w:r>
-      <w:proofErr w:type="spellEnd"/>
-      <w:r>
-        <w:t>-loop gaat in het slechtste geval tot “n”. De constante waarden mag je verwaarlozen.</w:t>
+        <w:t>). Dit komt omdat we in het algoritme 2 for-loops gebruiken. De eerste for-loop gaat tot “n” en de tweede for-loop gaat in het slechtste geval tot “n”. De constante waarden mag je verwaarlozen.</w:t>
       </w:r>
     </w:p>
     <w:p>
@@ -946,15 +932,7 @@
         <w:t>Bij algoritme 2 is de Big-Oh</w:t>
       </w:r>
       <w:r>
-        <w:t xml:space="preserve">: O(n). Hier is maar 1 </w:t>
-      </w:r>
-      <w:proofErr w:type="spellStart"/>
-      <w:r>
-        <w:t>for</w:t>
-      </w:r>
-      <w:proofErr w:type="spellEnd"/>
-      <w:r>
-        <w:t>-loop en dat levert maar één “n” op. Contante getallen mag je verwaarlozen.</w:t>
+        <w:t>: O(n). Hier is maar 1 for-loop en dat levert maar één “n” op. Contante getallen mag je verwaarlozen.</w:t>
       </w:r>
     </w:p>
     <w:p/>
@@ -1021,15 +999,7 @@
     </w:p>
     <w:p>
       <w:r>
-        <w:t xml:space="preserve">Ook bij algoritme 3 is de Big-Oh: O(n). Ook hier is maar 1 </w:t>
-      </w:r>
-      <w:proofErr w:type="spellStart"/>
-      <w:r>
-        <w:t>for</w:t>
-      </w:r>
-      <w:proofErr w:type="spellEnd"/>
-      <w:r>
-        <w:t>-loop en levert maar één “n” op. Constante getallen mag je verwaarlozen.</w:t>
+        <w:t>Ook bij algoritme 3 is de Big-Oh: O(n). Ook hier is maar 1 for-loop en levert maar één “n” op. Constante getallen mag je verwaarlozen.</w:t>
       </w:r>
     </w:p>
     <w:p>
@@ -1085,31 +1055,7 @@
     </w:p>
     <w:p>
       <w:r>
-        <w:t xml:space="preserve">Dit algoritme werkt bijna op dezelfde manier. Echter wordt er hier een array </w:t>
-      </w:r>
-      <w:proofErr w:type="spellStart"/>
-      <w:r>
-        <w:t>used</w:t>
-      </w:r>
-      <w:proofErr w:type="spellEnd"/>
-      <w:r>
-        <w:t xml:space="preserve"> bijgehouden. Als een getal in de hoofd array wordt geplaatst, wordt er in de array </w:t>
-      </w:r>
-      <w:proofErr w:type="spellStart"/>
-      <w:r>
-        <w:t>used</w:t>
-      </w:r>
-      <w:proofErr w:type="spellEnd"/>
-      <w:r>
-        <w:t xml:space="preserve"> op de plaats wat het getal was </w:t>
-      </w:r>
-      <w:proofErr w:type="spellStart"/>
-      <w:r>
-        <w:t>true</w:t>
-      </w:r>
-      <w:proofErr w:type="spellEnd"/>
-      <w:r>
-        <w:t xml:space="preserve"> gezet. Op deze manier kun je makkelijker controleren of het getal al een keer gebruikt is.</w:t>
+        <w:t>Dit algoritme werkt bijna op dezelfde manier. Echter wordt er hier een array used bijgehouden. Als een getal in de hoofd array wordt geplaatst, wordt er in de array used op de plaats wat het getal was true gezet. Op deze manier kun je makkelijker controleren of het getal al een keer gebruikt is.</w:t>
       </w:r>
     </w:p>
     <w:p>
@@ -1135,8 +1081,6 @@
       <w:r>
         <w:t>Hierbij wordt het algoritme stap voor stap gevuld, zodra een plek is gevuld wordt deze direct verwisseld met een willekeurige reeds gevulde positie.</w:t>
       </w:r>
-      <w:bookmarkStart w:id="0" w:name="_GoBack"/>
-      <w:bookmarkEnd w:id="0"/>
       <w:r>
         <w:br w:type="page"/>
       </w:r>
@@ -1211,23 +1155,10 @@
           <w:tcPr>
             <w:tcW w:w="1555" w:type="dxa"/>
             <w:noWrap/>
-            <w:vAlign w:val="center"/>
             <w:hideMark/>
           </w:tcPr>
           <w:p>
-            <w:pPr>
-              <w:rPr>
-                <w:rFonts w:ascii="Calibri" w:eastAsia="Times New Roman" w:hAnsi="Calibri" w:cs="Times New Roman"/>
-                <w:color w:val="000000"/>
-                <w:lang w:eastAsia="nl-NL"/>
-              </w:rPr>
-            </w:pPr>
             <w:r>
-              <w:rPr>
-                <w:rFonts w:ascii="Calibri" w:eastAsia="Times New Roman" w:hAnsi="Calibri" w:cs="Times New Roman"/>
-                <w:color w:val="000000"/>
-                <w:lang w:eastAsia="nl-NL"/>
-              </w:rPr>
               <w:t>0</w:t>
             </w:r>
           </w:p>
@@ -1236,23 +1167,10 @@
           <w:tcPr>
             <w:tcW w:w="992" w:type="dxa"/>
             <w:noWrap/>
-            <w:vAlign w:val="center"/>
             <w:hideMark/>
           </w:tcPr>
           <w:p>
-            <w:pPr>
-              <w:rPr>
-                <w:rFonts w:ascii="Calibri" w:eastAsia="Times New Roman" w:hAnsi="Calibri" w:cs="Times New Roman"/>
-                <w:color w:val="000000"/>
-                <w:lang w:eastAsia="nl-NL"/>
-              </w:rPr>
-            </w:pPr>
             <w:r>
-              <w:rPr>
-                <w:rFonts w:ascii="Calibri" w:eastAsia="Times New Roman" w:hAnsi="Calibri" w:cs="Times New Roman"/>
-                <w:color w:val="000000"/>
-                <w:lang w:eastAsia="nl-NL"/>
-              </w:rPr>
               <w:t>0</w:t>
             </w:r>
           </w:p>
@@ -1266,24 +1184,11 @@
           <w:tcPr>
             <w:tcW w:w="1555" w:type="dxa"/>
             <w:noWrap/>
-            <w:vAlign w:val="center"/>
             <w:hideMark/>
           </w:tcPr>
           <w:p>
-            <w:pPr>
-              <w:rPr>
-                <w:rFonts w:ascii="Calibri" w:eastAsia="Times New Roman" w:hAnsi="Calibri" w:cs="Times New Roman"/>
-                <w:color w:val="000000"/>
-                <w:lang w:eastAsia="nl-NL"/>
-              </w:rPr>
-            </w:pPr>
             <w:r>
-              <w:rPr>
-                <w:rFonts w:ascii="Calibri" w:eastAsia="Times New Roman" w:hAnsi="Calibri" w:cs="Times New Roman"/>
-                <w:color w:val="000000"/>
-                <w:lang w:eastAsia="nl-NL"/>
-              </w:rPr>
-              <w:t>100000</w:t>
+              <w:t>5000</w:t>
             </w:r>
           </w:p>
         </w:tc>
@@ -1291,24 +1196,11 @@
           <w:tcPr>
             <w:tcW w:w="992" w:type="dxa"/>
             <w:noWrap/>
-            <w:vAlign w:val="center"/>
             <w:hideMark/>
           </w:tcPr>
           <w:p>
-            <w:pPr>
-              <w:rPr>
-                <w:rFonts w:ascii="Calibri" w:eastAsia="Times New Roman" w:hAnsi="Calibri" w:cs="Times New Roman"/>
-                <w:color w:val="000000"/>
-                <w:lang w:eastAsia="nl-NL"/>
-              </w:rPr>
-            </w:pPr>
             <w:r>
-              <w:rPr>
-                <w:rFonts w:ascii="Calibri" w:eastAsia="Times New Roman" w:hAnsi="Calibri" w:cs="Times New Roman"/>
-                <w:color w:val="000000"/>
-                <w:lang w:eastAsia="nl-NL"/>
-              </w:rPr>
-              <w:t>22,5</w:t>
+              <w:t>92</w:t>
             </w:r>
           </w:p>
         </w:tc>
@@ -1321,24 +1213,11 @@
           <w:tcPr>
             <w:tcW w:w="1555" w:type="dxa"/>
             <w:noWrap/>
-            <w:vAlign w:val="center"/>
             <w:hideMark/>
           </w:tcPr>
           <w:p>
-            <w:pPr>
-              <w:rPr>
-                <w:rFonts w:ascii="Calibri" w:eastAsia="Times New Roman" w:hAnsi="Calibri" w:cs="Times New Roman"/>
-                <w:color w:val="000000"/>
-                <w:lang w:eastAsia="nl-NL"/>
-              </w:rPr>
-            </w:pPr>
             <w:r>
-              <w:rPr>
-                <w:rFonts w:ascii="Calibri" w:eastAsia="Times New Roman" w:hAnsi="Calibri" w:cs="Times New Roman"/>
-                <w:color w:val="000000"/>
-                <w:lang w:eastAsia="nl-NL"/>
-              </w:rPr>
-              <w:t>500000</w:t>
+              <w:t>10000</w:t>
             </w:r>
           </w:p>
         </w:tc>
@@ -1346,24 +1225,11 @@
           <w:tcPr>
             <w:tcW w:w="992" w:type="dxa"/>
             <w:noWrap/>
-            <w:vAlign w:val="center"/>
             <w:hideMark/>
           </w:tcPr>
           <w:p>
-            <w:pPr>
-              <w:rPr>
-                <w:rFonts w:ascii="Calibri" w:eastAsia="Times New Roman" w:hAnsi="Calibri" w:cs="Times New Roman"/>
-                <w:color w:val="000000"/>
-                <w:lang w:eastAsia="nl-NL"/>
-              </w:rPr>
-            </w:pPr>
             <w:r>
-              <w:rPr>
-                <w:rFonts w:ascii="Calibri" w:eastAsia="Times New Roman" w:hAnsi="Calibri" w:cs="Times New Roman"/>
-                <w:color w:val="000000"/>
-                <w:lang w:eastAsia="nl-NL"/>
-              </w:rPr>
-              <w:t>140</w:t>
+              <w:t>409</w:t>
             </w:r>
           </w:p>
         </w:tc>
@@ -1376,24 +1242,11 @@
           <w:tcPr>
             <w:tcW w:w="1555" w:type="dxa"/>
             <w:noWrap/>
-            <w:vAlign w:val="center"/>
             <w:hideMark/>
           </w:tcPr>
           <w:p>
-            <w:pPr>
-              <w:rPr>
-                <w:rFonts w:ascii="Calibri" w:eastAsia="Times New Roman" w:hAnsi="Calibri" w:cs="Times New Roman"/>
-                <w:color w:val="000000"/>
-                <w:lang w:eastAsia="nl-NL"/>
-              </w:rPr>
-            </w:pPr>
             <w:r>
-              <w:rPr>
-                <w:rFonts w:ascii="Calibri" w:eastAsia="Times New Roman" w:hAnsi="Calibri" w:cs="Times New Roman"/>
-                <w:color w:val="000000"/>
-                <w:lang w:eastAsia="nl-NL"/>
-              </w:rPr>
-              <w:t>1000000</w:t>
+              <w:t>20000</w:t>
             </w:r>
           </w:p>
         </w:tc>
@@ -1401,24 +1254,11 @@
           <w:tcPr>
             <w:tcW w:w="992" w:type="dxa"/>
             <w:noWrap/>
-            <w:vAlign w:val="center"/>
             <w:hideMark/>
           </w:tcPr>
           <w:p>
-            <w:pPr>
-              <w:rPr>
-                <w:rFonts w:ascii="Calibri" w:eastAsia="Times New Roman" w:hAnsi="Calibri" w:cs="Times New Roman"/>
-                <w:color w:val="000000"/>
-                <w:lang w:eastAsia="nl-NL"/>
-              </w:rPr>
-            </w:pPr>
             <w:r>
-              <w:rPr>
-                <w:rFonts w:ascii="Calibri" w:eastAsia="Times New Roman" w:hAnsi="Calibri" w:cs="Times New Roman"/>
-                <w:color w:val="000000"/>
-                <w:lang w:eastAsia="nl-NL"/>
-              </w:rPr>
-              <w:t>283</w:t>
+              <w:t>1838</w:t>
             </w:r>
           </w:p>
         </w:tc>
@@ -1431,24 +1271,11 @@
           <w:tcPr>
             <w:tcW w:w="1555" w:type="dxa"/>
             <w:noWrap/>
-            <w:vAlign w:val="center"/>
             <w:hideMark/>
           </w:tcPr>
           <w:p>
-            <w:pPr>
-              <w:rPr>
-                <w:rFonts w:ascii="Calibri" w:eastAsia="Times New Roman" w:hAnsi="Calibri" w:cs="Times New Roman"/>
-                <w:color w:val="000000"/>
-                <w:lang w:eastAsia="nl-NL"/>
-              </w:rPr>
-            </w:pPr>
             <w:r>
-              <w:rPr>
-                <w:rFonts w:ascii="Calibri" w:eastAsia="Times New Roman" w:hAnsi="Calibri" w:cs="Times New Roman"/>
-                <w:color w:val="000000"/>
-                <w:lang w:eastAsia="nl-NL"/>
-              </w:rPr>
-              <w:t>5000000</w:t>
+              <w:t>50000</w:t>
             </w:r>
           </w:p>
         </w:tc>
@@ -1456,24 +1283,11 @@
           <w:tcPr>
             <w:tcW w:w="992" w:type="dxa"/>
             <w:noWrap/>
-            <w:vAlign w:val="center"/>
             <w:hideMark/>
           </w:tcPr>
           <w:p>
-            <w:pPr>
-              <w:rPr>
-                <w:rFonts w:ascii="Calibri" w:eastAsia="Times New Roman" w:hAnsi="Calibri" w:cs="Times New Roman"/>
-                <w:color w:val="000000"/>
-                <w:lang w:eastAsia="nl-NL"/>
-              </w:rPr>
-            </w:pPr>
             <w:r>
-              <w:rPr>
-                <w:rFonts w:ascii="Calibri" w:eastAsia="Times New Roman" w:hAnsi="Calibri" w:cs="Times New Roman"/>
-                <w:color w:val="000000"/>
-                <w:lang w:eastAsia="nl-NL"/>
-              </w:rPr>
-              <w:t>2542,5</w:t>
+              <w:t>13604</w:t>
             </w:r>
           </w:p>
         </w:tc>
@@ -1486,24 +1300,11 @@
           <w:tcPr>
             <w:tcW w:w="1555" w:type="dxa"/>
             <w:noWrap/>
-            <w:vAlign w:val="center"/>
             <w:hideMark/>
           </w:tcPr>
           <w:p>
-            <w:pPr>
-              <w:rPr>
-                <w:rFonts w:ascii="Calibri" w:eastAsia="Times New Roman" w:hAnsi="Calibri" w:cs="Times New Roman"/>
-                <w:color w:val="000000"/>
-                <w:lang w:eastAsia="nl-NL"/>
-              </w:rPr>
-            </w:pPr>
             <w:r>
-              <w:rPr>
-                <w:rFonts w:ascii="Calibri" w:eastAsia="Times New Roman" w:hAnsi="Calibri" w:cs="Times New Roman"/>
-                <w:color w:val="000000"/>
-                <w:lang w:eastAsia="nl-NL"/>
-              </w:rPr>
-              <w:t>10000000</w:t>
+              <w:t>100000</w:t>
             </w:r>
           </w:p>
         </w:tc>
@@ -1511,24 +1312,11 @@
           <w:tcPr>
             <w:tcW w:w="992" w:type="dxa"/>
             <w:noWrap/>
-            <w:vAlign w:val="center"/>
             <w:hideMark/>
           </w:tcPr>
           <w:p>
-            <w:pPr>
-              <w:rPr>
-                <w:rFonts w:ascii="Calibri" w:eastAsia="Times New Roman" w:hAnsi="Calibri" w:cs="Times New Roman"/>
-                <w:color w:val="000000"/>
-                <w:lang w:eastAsia="nl-NL"/>
-              </w:rPr>
-            </w:pPr>
             <w:r>
-              <w:rPr>
-                <w:rFonts w:ascii="Calibri" w:eastAsia="Times New Roman" w:hAnsi="Calibri" w:cs="Times New Roman"/>
-                <w:color w:val="000000"/>
-                <w:lang w:eastAsia="nl-NL"/>
-              </w:rPr>
-              <w:t>7416,5</w:t>
+              <w:t>59948</w:t>
             </w:r>
           </w:p>
         </w:tc>
@@ -1539,30 +1327,6 @@
         <w:jc w:val="both"/>
       </w:pPr>
     </w:p>
-    <w:p>
-      <w:pPr>
-        <w:jc w:val="both"/>
-      </w:pPr>
-      <w:r>
-        <w:rPr>
-          <w:noProof/>
-          <w:lang w:eastAsia="nl-NL"/>
-        </w:rPr>
-        <w:drawing>
-          <wp:inline distT="0" distB="0" distL="0" distR="0" wp14:anchorId="652FDA27" wp14:editId="2779A7DA">
-            <wp:extent cx="4572000" cy="2743200"/>
-            <wp:effectExtent l="0" t="0" r="0" b="0"/>
-            <wp:docPr id="4" name="Grafiek 4"/>
-            <wp:cNvGraphicFramePr/>
-            <a:graphic xmlns:a="http://schemas.openxmlformats.org/drawingml/2006/main">
-              <a:graphicData uri="http://schemas.openxmlformats.org/drawingml/2006/chart">
-                <c:chart xmlns:c="http://schemas.openxmlformats.org/drawingml/2006/chart" xmlns:r="http://schemas.openxmlformats.org/officeDocument/2006/relationships" r:id="rId10"/>
-              </a:graphicData>
-            </a:graphic>
-          </wp:inline>
-        </w:drawing>
-      </w:r>
-    </w:p>
     <w:p/>
     <w:p>
       <w:r>
@@ -1570,6 +1334,9 @@
       </w:r>
     </w:p>
     <w:p>
+      <w:r>
+        <w:t>Als we naar N = 10000 kijken t.o.v. N = 5000 dan is N verdubbelt maar omdat de schatting kwadratisch is moet T 4x zo groot zijn. Als we naar de bijbehorende tijden kijken klopt dit. Als we verder gaan vergelijken dan klopt dit ook voor de rest van de Elementen met de bijbehorende Tijd. Alleen hoe groter de N hoe groter de afwijking t.o.v. de N in de rij daarboven.</w:t>
+      </w:r>
       <w:r>
         <w:br w:type="page"/>
       </w:r>
@@ -1960,7 +1727,7 @@
             <wp:cNvGraphicFramePr/>
             <a:graphic xmlns:a="http://schemas.openxmlformats.org/drawingml/2006/main">
               <a:graphicData uri="http://schemas.openxmlformats.org/drawingml/2006/chart">
-                <c:chart xmlns:c="http://schemas.openxmlformats.org/drawingml/2006/chart" xmlns:r="http://schemas.openxmlformats.org/officeDocument/2006/relationships" r:id="rId11"/>
+                <c:chart xmlns:c="http://schemas.openxmlformats.org/drawingml/2006/chart" xmlns:r="http://schemas.openxmlformats.org/officeDocument/2006/relationships" r:id="rId10"/>
               </a:graphicData>
             </a:graphic>
           </wp:inline>
@@ -1970,19 +1737,24 @@
     <w:p/>
     <w:p>
       <w:r>
-        <w:t xml:space="preserve">De grafiek </w:t>
-      </w:r>
-      <w:r>
-        <w:t>is kwadratisch</w:t>
-      </w:r>
-      <w:r>
-        <w:t xml:space="preserve">, dus de Big-Oh schatting klopt </w:t>
-      </w:r>
-      <w:r>
-        <w:t>niet. Waarschijnlijk komt dit omdat het algoritme ook moet checken of het getal al een keer gebruikt is. Dit neemt veel tijd in beslag.</w:t>
+        <w:t>De grafiek is kwadratisch, dus de Big-Oh schatting klopt niet. Waarschijnlijk komt dit omdat het algoritme ook moet checken of het getal al een keer gebruikt is. Dit neemt veel tijd in beslag.</w:t>
       </w:r>
     </w:p>
     <w:p>
+      <w:r>
+        <w:t xml:space="preserve">Als we hier naar deze tabel kijken zien we dat 500000, t.o.v. 10000, 5x zo groot is als </w:t>
+      </w:r>
+      <w:r>
+        <w:t xml:space="preserve">100000 dus moet de tijd ook 5x zo groot zijn. Want we hebben immers geschat dat de grafiek lineair zou zijn. Dit gaat ook goed als we naar 1000000 kijken t.o.v. 500000 maar vanaf 5000000 is er geen touw meer aan vast te knopen. De tijd bij 5000000 t.o.v. 1000000 is (3542,5 / 283) </w:t>
+      </w:r>
+      <w:r>
+        <w:t xml:space="preserve">≈ </w:t>
+      </w:r>
+      <w:r>
+        <w:t>12 en dat is niet (ongeveer) 566 zoals we verwacht hadden. Dus hier kunnen we vrij weinig mee.</w:t>
+      </w:r>
+      <w:bookmarkStart w:id="0" w:name="_GoBack"/>
+      <w:bookmarkEnd w:id="0"/>
       <w:r>
         <w:br w:type="page"/>
       </w:r>
@@ -2373,7 +2145,7 @@
             <wp:cNvGraphicFramePr/>
             <a:graphic xmlns:a="http://schemas.openxmlformats.org/drawingml/2006/main">
               <a:graphicData uri="http://schemas.openxmlformats.org/drawingml/2006/chart">
-                <c:chart xmlns:c="http://schemas.openxmlformats.org/drawingml/2006/chart" xmlns:r="http://schemas.openxmlformats.org/officeDocument/2006/relationships" r:id="rId12"/>
+                <c:chart xmlns:c="http://schemas.openxmlformats.org/drawingml/2006/chart" xmlns:r="http://schemas.openxmlformats.org/officeDocument/2006/relationships" r:id="rId11"/>
               </a:graphicData>
             </a:graphic>
           </wp:inline>
@@ -2383,6 +2155,11 @@
     <w:p>
       <w:r>
         <w:t>De grafiek is lineair, dus onze geschatte Big-Oh komt wel overeen met de praktijk.</w:t>
+      </w:r>
+    </w:p>
+    <w:p>
+      <w:r>
+        <w:t xml:space="preserve">Als we kijken naar 10000000 t.o.v. 5000000 is dat een verdubbeling en als we daarna kijken naar de bijbehorende tijd zien we ook een verdubbeling (ongeveer), dit is ook het geval bij 20000000, 40000000 en 80000000 dus de grafiek klopt bij de geschatte Big-Oh. </w:t>
       </w:r>
     </w:p>
     <w:sectPr>
@@ -2398,7 +2175,7 @@
 </file>
 
 <file path=word/endnotes.xml><?xml version="1.0" encoding="utf-8"?>
-<w:endnotes xmlns:wpc="http://schemas.microsoft.com/office/word/2010/wordprocessingCanvas" xmlns:mc="http://schemas.openxmlformats.org/markup-compatibility/2006" xmlns:o="urn:schemas-microsoft-com:office:office" xmlns:r="http://schemas.openxmlformats.org/officeDocument/2006/relationships" xmlns:m="http://schemas.openxmlformats.org/officeDocument/2006/math" xmlns:v="urn:schemas-microsoft-com:vml" xmlns:wp14="http://schemas.microsoft.com/office/word/2010/wordprocessingDrawing" xmlns:wp="http://schemas.openxmlformats.org/drawingml/2006/wordprocessingDrawing" xmlns:w10="urn:schemas-microsoft-com:office:word" xmlns:w="http://schemas.openxmlformats.org/wordprocessingml/2006/main" xmlns:w14="http://schemas.microsoft.com/office/word/2010/wordml" xmlns:w15="http://schemas.microsoft.com/office/word/2012/wordml" xmlns:wpg="http://schemas.microsoft.com/office/word/2010/wordprocessingGroup" xmlns:wpi="http://schemas.microsoft.com/office/word/2010/wordprocessingInk" xmlns:wne="http://schemas.microsoft.com/office/word/2006/wordml" xmlns:wps="http://schemas.microsoft.com/office/word/2010/wordprocessingShape" mc:Ignorable="w14 w15 wp14">
+<w:endnotes xmlns:wpc="http://schemas.microsoft.com/office/word/2010/wordprocessingCanvas" xmlns:cx="http://schemas.microsoft.com/office/drawing/2014/chartex" xmlns:cx1="http://schemas.microsoft.com/office/drawing/2015/9/8/chartex" xmlns:mc="http://schemas.openxmlformats.org/markup-compatibility/2006" xmlns:o="urn:schemas-microsoft-com:office:office" xmlns:r="http://schemas.openxmlformats.org/officeDocument/2006/relationships" xmlns:m="http://schemas.openxmlformats.org/officeDocument/2006/math" xmlns:v="urn:schemas-microsoft-com:vml" xmlns:wp14="http://schemas.microsoft.com/office/word/2010/wordprocessingDrawing" xmlns:wp="http://schemas.openxmlformats.org/drawingml/2006/wordprocessingDrawing" xmlns:w10="urn:schemas-microsoft-com:office:word" xmlns:w="http://schemas.openxmlformats.org/wordprocessingml/2006/main" xmlns:w14="http://schemas.microsoft.com/office/word/2010/wordml" xmlns:w15="http://schemas.microsoft.com/office/word/2012/wordml" xmlns:w16se="http://schemas.microsoft.com/office/word/2015/wordml/symex" xmlns:wpg="http://schemas.microsoft.com/office/word/2010/wordprocessingGroup" xmlns:wpi="http://schemas.microsoft.com/office/word/2010/wordprocessingInk" xmlns:wne="http://schemas.microsoft.com/office/word/2006/wordml" xmlns:wps="http://schemas.microsoft.com/office/word/2010/wordprocessingShape" mc:Ignorable="w14 w15 w16se wp14">
   <w:endnote w:type="separator" w:id="-1">
     <w:p>
       <w:pPr>
@@ -2423,7 +2200,7 @@
 </file>
 
 <file path=word/footnotes.xml><?xml version="1.0" encoding="utf-8"?>
-<w:footnotes xmlns:wpc="http://schemas.microsoft.com/office/word/2010/wordprocessingCanvas" xmlns:mc="http://schemas.openxmlformats.org/markup-compatibility/2006" xmlns:o="urn:schemas-microsoft-com:office:office" xmlns:r="http://schemas.openxmlformats.org/officeDocument/2006/relationships" xmlns:m="http://schemas.openxmlformats.org/officeDocument/2006/math" xmlns:v="urn:schemas-microsoft-com:vml" xmlns:wp14="http://schemas.microsoft.com/office/word/2010/wordprocessingDrawing" xmlns:wp="http://schemas.openxmlformats.org/drawingml/2006/wordprocessingDrawing" xmlns:w10="urn:schemas-microsoft-com:office:word" xmlns:w="http://schemas.openxmlformats.org/wordprocessingml/2006/main" xmlns:w14="http://schemas.microsoft.com/office/word/2010/wordml" xmlns:w15="http://schemas.microsoft.com/office/word/2012/wordml" xmlns:wpg="http://schemas.microsoft.com/office/word/2010/wordprocessingGroup" xmlns:wpi="http://schemas.microsoft.com/office/word/2010/wordprocessingInk" xmlns:wne="http://schemas.microsoft.com/office/word/2006/wordml" xmlns:wps="http://schemas.microsoft.com/office/word/2010/wordprocessingShape" mc:Ignorable="w14 w15 wp14">
+<w:footnotes xmlns:wpc="http://schemas.microsoft.com/office/word/2010/wordprocessingCanvas" xmlns:cx="http://schemas.microsoft.com/office/drawing/2014/chartex" xmlns:cx1="http://schemas.microsoft.com/office/drawing/2015/9/8/chartex" xmlns:mc="http://schemas.openxmlformats.org/markup-compatibility/2006" xmlns:o="urn:schemas-microsoft-com:office:office" xmlns:r="http://schemas.openxmlformats.org/officeDocument/2006/relationships" xmlns:m="http://schemas.openxmlformats.org/officeDocument/2006/math" xmlns:v="urn:schemas-microsoft-com:vml" xmlns:wp14="http://schemas.microsoft.com/office/word/2010/wordprocessingDrawing" xmlns:wp="http://schemas.openxmlformats.org/drawingml/2006/wordprocessingDrawing" xmlns:w10="urn:schemas-microsoft-com:office:word" xmlns:w="http://schemas.openxmlformats.org/wordprocessingml/2006/main" xmlns:w14="http://schemas.microsoft.com/office/word/2010/wordml" xmlns:w15="http://schemas.microsoft.com/office/word/2012/wordml" xmlns:w16se="http://schemas.microsoft.com/office/word/2015/wordml/symex" xmlns:wpg="http://schemas.microsoft.com/office/word/2010/wordprocessingGroup" xmlns:wpi="http://schemas.microsoft.com/office/word/2010/wordprocessingInk" xmlns:wne="http://schemas.microsoft.com/office/word/2006/wordml" xmlns:wps="http://schemas.microsoft.com/office/word/2010/wordprocessingShape" mc:Ignorable="w14 w15 w16se wp14">
   <w:footnote w:type="separator" w:id="-1">
     <w:p>
       <w:pPr>
@@ -2448,7 +2225,7 @@
 </file>
 
 <file path=word/styles.xml><?xml version="1.0" encoding="utf-8"?>
-<w:styles xmlns:mc="http://schemas.openxmlformats.org/markup-compatibility/2006" xmlns:r="http://schemas.openxmlformats.org/officeDocument/2006/relationships" xmlns:w="http://schemas.openxmlformats.org/wordprocessingml/2006/main" xmlns:w14="http://schemas.microsoft.com/office/word/2010/wordml" xmlns:w15="http://schemas.microsoft.com/office/word/2012/wordml" mc:Ignorable="w14 w15">
+<w:styles xmlns:mc="http://schemas.openxmlformats.org/markup-compatibility/2006" xmlns:r="http://schemas.openxmlformats.org/officeDocument/2006/relationships" xmlns:w="http://schemas.openxmlformats.org/wordprocessingml/2006/main" xmlns:w14="http://schemas.microsoft.com/office/word/2010/wordml" xmlns:w15="http://schemas.microsoft.com/office/word/2012/wordml" xmlns:w16se="http://schemas.microsoft.com/office/word/2015/wordml/symex" mc:Ignorable="w14 w15 w16se">
   <w:docDefaults>
     <w:rPrDefault>
       <w:rPr>
@@ -3022,469 +2799,7 @@
 </file>
 
 <file path=word/charts/chart1.xml><?xml version="1.0" encoding="utf-8"?>
-<c:chartSpace xmlns:c="http://schemas.openxmlformats.org/drawingml/2006/chart" xmlns:a="http://schemas.openxmlformats.org/drawingml/2006/main" xmlns:r="http://schemas.openxmlformats.org/officeDocument/2006/relationships">
-  <c:date1904 val="0"/>
-  <c:lang val="nl-NL"/>
-  <c:roundedCorners val="0"/>
-  <mc:AlternateContent xmlns:mc="http://schemas.openxmlformats.org/markup-compatibility/2006">
-    <mc:Choice xmlns:c14="http://schemas.microsoft.com/office/drawing/2007/8/2/chart" Requires="c14">
-      <c14:style val="102"/>
-    </mc:Choice>
-    <mc:Fallback>
-      <c:style val="2"/>
-    </mc:Fallback>
-  </mc:AlternateContent>
-  <c:chart>
-    <c:title>
-      <c:tx>
-        <c:rich>
-          <a:bodyPr rot="0" spcFirstLastPara="1" vertOverflow="ellipsis" vert="horz" wrap="square" anchor="ctr" anchorCtr="1"/>
-          <a:lstStyle/>
-          <a:p>
-            <a:pPr>
-              <a:defRPr sz="1400" b="0" i="0" u="none" strike="noStrike" kern="1200" spc="0" baseline="0">
-                <a:solidFill>
-                  <a:schemeClr val="tx1">
-                    <a:lumMod val="65000"/>
-                    <a:lumOff val="35000"/>
-                  </a:schemeClr>
-                </a:solidFill>
-                <a:latin typeface="+mn-lt"/>
-                <a:ea typeface="+mn-ea"/>
-                <a:cs typeface="+mn-cs"/>
-              </a:defRPr>
-            </a:pPr>
-            <a:r>
-              <a:rPr lang="en-US"/>
-              <a:t>Algoritme</a:t>
-            </a:r>
-            <a:r>
-              <a:rPr lang="en-US" baseline="0"/>
-              <a:t> 1</a:t>
-            </a:r>
-            <a:endParaRPr lang="en-US"/>
-          </a:p>
-        </c:rich>
-      </c:tx>
-      <c:overlay val="0"/>
-      <c:spPr>
-        <a:noFill/>
-        <a:ln>
-          <a:noFill/>
-        </a:ln>
-        <a:effectLst/>
-      </c:spPr>
-      <c:txPr>
-        <a:bodyPr rot="0" spcFirstLastPara="1" vertOverflow="ellipsis" vert="horz" wrap="square" anchor="ctr" anchorCtr="1"/>
-        <a:lstStyle/>
-        <a:p>
-          <a:pPr>
-            <a:defRPr sz="1400" b="0" i="0" u="none" strike="noStrike" kern="1200" spc="0" baseline="0">
-              <a:solidFill>
-                <a:schemeClr val="tx1">
-                  <a:lumMod val="65000"/>
-                  <a:lumOff val="35000"/>
-                </a:schemeClr>
-              </a:solidFill>
-              <a:latin typeface="+mn-lt"/>
-              <a:ea typeface="+mn-ea"/>
-              <a:cs typeface="+mn-cs"/>
-            </a:defRPr>
-          </a:pPr>
-          <a:endParaRPr lang="nl-NL"/>
-        </a:p>
-      </c:txPr>
-    </c:title>
-    <c:autoTitleDeleted val="0"/>
-    <c:plotArea>
-      <c:layout/>
-      <c:scatterChart>
-        <c:scatterStyle val="lineMarker"/>
-        <c:varyColors val="0"/>
-        <c:ser>
-          <c:idx val="0"/>
-          <c:order val="0"/>
-          <c:tx>
-            <c:strRef>
-              <c:f>Blad1!$B$1</c:f>
-              <c:strCache>
-                <c:ptCount val="1"/>
-                <c:pt idx="0">
-                  <c:v>tijd</c:v>
-                </c:pt>
-              </c:strCache>
-            </c:strRef>
-          </c:tx>
-          <c:spPr>
-            <a:ln w="19050" cap="rnd">
-              <a:solidFill>
-                <a:schemeClr val="accent1"/>
-              </a:solidFill>
-              <a:round/>
-            </a:ln>
-            <a:effectLst/>
-          </c:spPr>
-          <c:marker>
-            <c:symbol val="circle"/>
-            <c:size val="5"/>
-            <c:spPr>
-              <a:solidFill>
-                <a:schemeClr val="accent1"/>
-              </a:solidFill>
-              <a:ln w="9525">
-                <a:solidFill>
-                  <a:schemeClr val="accent1"/>
-                </a:solidFill>
-              </a:ln>
-              <a:effectLst/>
-            </c:spPr>
-          </c:marker>
-          <c:xVal>
-            <c:numRef>
-              <c:f>Blad1!$A$2:$A$7</c:f>
-              <c:numCache>
-                <c:formatCode>General</c:formatCode>
-                <c:ptCount val="6"/>
-                <c:pt idx="0">
-                  <c:v>0</c:v>
-                </c:pt>
-                <c:pt idx="1">
-                  <c:v>5000</c:v>
-                </c:pt>
-                <c:pt idx="2">
-                  <c:v>10000</c:v>
-                </c:pt>
-                <c:pt idx="3">
-                  <c:v>20000</c:v>
-                </c:pt>
-                <c:pt idx="4">
-                  <c:v>50000</c:v>
-                </c:pt>
-                <c:pt idx="5">
-                  <c:v>100000</c:v>
-                </c:pt>
-              </c:numCache>
-            </c:numRef>
-          </c:xVal>
-          <c:yVal>
-            <c:numRef>
-              <c:f>Blad1!$B$2:$B$7</c:f>
-              <c:numCache>
-                <c:formatCode>General</c:formatCode>
-                <c:ptCount val="6"/>
-                <c:pt idx="0">
-                  <c:v>0</c:v>
-                </c:pt>
-                <c:pt idx="1">
-                  <c:v>92</c:v>
-                </c:pt>
-                <c:pt idx="2">
-                  <c:v>409</c:v>
-                </c:pt>
-                <c:pt idx="3">
-                  <c:v>1838</c:v>
-                </c:pt>
-                <c:pt idx="4">
-                  <c:v>13604</c:v>
-                </c:pt>
-                <c:pt idx="5">
-                  <c:v>59948</c:v>
-                </c:pt>
-              </c:numCache>
-            </c:numRef>
-          </c:yVal>
-          <c:smooth val="0"/>
-        </c:ser>
-        <c:dLbls>
-          <c:showLegendKey val="0"/>
-          <c:showVal val="0"/>
-          <c:showCatName val="0"/>
-          <c:showSerName val="0"/>
-          <c:showPercent val="0"/>
-          <c:showBubbleSize val="0"/>
-        </c:dLbls>
-        <c:axId val="-1130643968"/>
-        <c:axId val="-1130630912"/>
-      </c:scatterChart>
-      <c:valAx>
-        <c:axId val="-1130643968"/>
-        <c:scaling>
-          <c:orientation val="minMax"/>
-        </c:scaling>
-        <c:delete val="0"/>
-        <c:axPos val="b"/>
-        <c:majorGridlines>
-          <c:spPr>
-            <a:ln w="9525" cap="flat" cmpd="sng" algn="ctr">
-              <a:solidFill>
-                <a:schemeClr val="tx1">
-                  <a:lumMod val="15000"/>
-                  <a:lumOff val="85000"/>
-                </a:schemeClr>
-              </a:solidFill>
-              <a:round/>
-            </a:ln>
-            <a:effectLst/>
-          </c:spPr>
-        </c:majorGridlines>
-        <c:title>
-          <c:tx>
-            <c:rich>
-              <a:bodyPr rot="0" spcFirstLastPara="1" vertOverflow="ellipsis" vert="horz" wrap="square" anchor="ctr" anchorCtr="1"/>
-              <a:lstStyle/>
-              <a:p>
-                <a:pPr>
-                  <a:defRPr sz="1000" b="0" i="0" u="none" strike="noStrike" kern="1200" baseline="0">
-                    <a:solidFill>
-                      <a:schemeClr val="tx1">
-                        <a:lumMod val="65000"/>
-                        <a:lumOff val="35000"/>
-                      </a:schemeClr>
-                    </a:solidFill>
-                    <a:latin typeface="+mn-lt"/>
-                    <a:ea typeface="+mn-ea"/>
-                    <a:cs typeface="+mn-cs"/>
-                  </a:defRPr>
-                </a:pPr>
-                <a:r>
-                  <a:rPr lang="nl-NL"/>
-                  <a:t>elementen (N)</a:t>
-                </a:r>
-              </a:p>
-            </c:rich>
-          </c:tx>
-          <c:overlay val="0"/>
-          <c:spPr>
-            <a:noFill/>
-            <a:ln>
-              <a:noFill/>
-            </a:ln>
-            <a:effectLst/>
-          </c:spPr>
-          <c:txPr>
-            <a:bodyPr rot="0" spcFirstLastPara="1" vertOverflow="ellipsis" vert="horz" wrap="square" anchor="ctr" anchorCtr="1"/>
-            <a:lstStyle/>
-            <a:p>
-              <a:pPr>
-                <a:defRPr sz="1000" b="0" i="0" u="none" strike="noStrike" kern="1200" baseline="0">
-                  <a:solidFill>
-                    <a:schemeClr val="tx1">
-                      <a:lumMod val="65000"/>
-                      <a:lumOff val="35000"/>
-                    </a:schemeClr>
-                  </a:solidFill>
-                  <a:latin typeface="+mn-lt"/>
-                  <a:ea typeface="+mn-ea"/>
-                  <a:cs typeface="+mn-cs"/>
-                </a:defRPr>
-              </a:pPr>
-              <a:endParaRPr lang="nl-NL"/>
-            </a:p>
-          </c:txPr>
-        </c:title>
-        <c:numFmt formatCode="General" sourceLinked="1"/>
-        <c:majorTickMark val="out"/>
-        <c:minorTickMark val="none"/>
-        <c:tickLblPos val="nextTo"/>
-        <c:spPr>
-          <a:noFill/>
-          <a:ln w="9525" cap="flat" cmpd="sng" algn="ctr">
-            <a:solidFill>
-              <a:schemeClr val="tx1">
-                <a:lumMod val="25000"/>
-                <a:lumOff val="75000"/>
-              </a:schemeClr>
-            </a:solidFill>
-            <a:round/>
-          </a:ln>
-          <a:effectLst/>
-        </c:spPr>
-        <c:txPr>
-          <a:bodyPr rot="-60000000" spcFirstLastPara="1" vertOverflow="ellipsis" vert="horz" wrap="square" anchor="ctr" anchorCtr="1"/>
-          <a:lstStyle/>
-          <a:p>
-            <a:pPr>
-              <a:defRPr sz="900" b="0" i="0" u="none" strike="noStrike" kern="1200" baseline="0">
-                <a:solidFill>
-                  <a:schemeClr val="tx1">
-                    <a:lumMod val="65000"/>
-                    <a:lumOff val="35000"/>
-                  </a:schemeClr>
-                </a:solidFill>
-                <a:latin typeface="+mn-lt"/>
-                <a:ea typeface="+mn-ea"/>
-                <a:cs typeface="+mn-cs"/>
-              </a:defRPr>
-            </a:pPr>
-            <a:endParaRPr lang="nl-NL"/>
-          </a:p>
-        </c:txPr>
-        <c:crossAx val="-1130630912"/>
-        <c:crosses val="autoZero"/>
-        <c:crossBetween val="midCat"/>
-      </c:valAx>
-      <c:valAx>
-        <c:axId val="-1130630912"/>
-        <c:scaling>
-          <c:orientation val="minMax"/>
-        </c:scaling>
-        <c:delete val="0"/>
-        <c:axPos val="l"/>
-        <c:majorGridlines>
-          <c:spPr>
-            <a:ln w="9525" cap="flat" cmpd="sng" algn="ctr">
-              <a:solidFill>
-                <a:schemeClr val="tx1">
-                  <a:lumMod val="15000"/>
-                  <a:lumOff val="85000"/>
-                </a:schemeClr>
-              </a:solidFill>
-              <a:round/>
-            </a:ln>
-            <a:effectLst/>
-          </c:spPr>
-        </c:majorGridlines>
-        <c:title>
-          <c:tx>
-            <c:rich>
-              <a:bodyPr rot="-5400000" spcFirstLastPara="1" vertOverflow="ellipsis" vert="horz" wrap="square" anchor="ctr" anchorCtr="1"/>
-              <a:lstStyle/>
-              <a:p>
-                <a:pPr>
-                  <a:defRPr sz="1000" b="0" i="0" u="none" strike="noStrike" kern="1200" baseline="0">
-                    <a:solidFill>
-                      <a:schemeClr val="tx1">
-                        <a:lumMod val="65000"/>
-                        <a:lumOff val="35000"/>
-                      </a:schemeClr>
-                    </a:solidFill>
-                    <a:latin typeface="+mn-lt"/>
-                    <a:ea typeface="+mn-ea"/>
-                    <a:cs typeface="+mn-cs"/>
-                  </a:defRPr>
-                </a:pPr>
-                <a:r>
-                  <a:rPr lang="nl-NL"/>
-                  <a:t>tijd (ms)</a:t>
-                </a:r>
-              </a:p>
-            </c:rich>
-          </c:tx>
-          <c:overlay val="0"/>
-          <c:spPr>
-            <a:noFill/>
-            <a:ln>
-              <a:noFill/>
-            </a:ln>
-            <a:effectLst/>
-          </c:spPr>
-          <c:txPr>
-            <a:bodyPr rot="-5400000" spcFirstLastPara="1" vertOverflow="ellipsis" vert="horz" wrap="square" anchor="ctr" anchorCtr="1"/>
-            <a:lstStyle/>
-            <a:p>
-              <a:pPr>
-                <a:defRPr sz="1000" b="0" i="0" u="none" strike="noStrike" kern="1200" baseline="0">
-                  <a:solidFill>
-                    <a:schemeClr val="tx1">
-                      <a:lumMod val="65000"/>
-                      <a:lumOff val="35000"/>
-                    </a:schemeClr>
-                  </a:solidFill>
-                  <a:latin typeface="+mn-lt"/>
-                  <a:ea typeface="+mn-ea"/>
-                  <a:cs typeface="+mn-cs"/>
-                </a:defRPr>
-              </a:pPr>
-              <a:endParaRPr lang="nl-NL"/>
-            </a:p>
-          </c:txPr>
-        </c:title>
-        <c:numFmt formatCode="General" sourceLinked="1"/>
-        <c:majorTickMark val="out"/>
-        <c:minorTickMark val="none"/>
-        <c:tickLblPos val="nextTo"/>
-        <c:spPr>
-          <a:noFill/>
-          <a:ln w="9525" cap="flat" cmpd="sng" algn="ctr">
-            <a:solidFill>
-              <a:schemeClr val="tx1">
-                <a:lumMod val="25000"/>
-                <a:lumOff val="75000"/>
-              </a:schemeClr>
-            </a:solidFill>
-            <a:round/>
-          </a:ln>
-          <a:effectLst/>
-        </c:spPr>
-        <c:txPr>
-          <a:bodyPr rot="-60000000" spcFirstLastPara="1" vertOverflow="ellipsis" vert="horz" wrap="square" anchor="ctr" anchorCtr="1"/>
-          <a:lstStyle/>
-          <a:p>
-            <a:pPr>
-              <a:defRPr sz="900" b="0" i="0" u="none" strike="noStrike" kern="1200" baseline="0">
-                <a:solidFill>
-                  <a:schemeClr val="tx1">
-                    <a:lumMod val="65000"/>
-                    <a:lumOff val="35000"/>
-                  </a:schemeClr>
-                </a:solidFill>
-                <a:latin typeface="+mn-lt"/>
-                <a:ea typeface="+mn-ea"/>
-                <a:cs typeface="+mn-cs"/>
-              </a:defRPr>
-            </a:pPr>
-            <a:endParaRPr lang="nl-NL"/>
-          </a:p>
-        </c:txPr>
-        <c:crossAx val="-1130643968"/>
-        <c:crosses val="autoZero"/>
-        <c:crossBetween val="midCat"/>
-      </c:valAx>
-      <c:spPr>
-        <a:noFill/>
-        <a:ln>
-          <a:noFill/>
-        </a:ln>
-        <a:effectLst/>
-      </c:spPr>
-    </c:plotArea>
-    <c:plotVisOnly val="1"/>
-    <c:dispBlanksAs val="gap"/>
-    <c:showDLblsOverMax val="0"/>
-  </c:chart>
-  <c:spPr>
-    <a:solidFill>
-      <a:schemeClr val="bg1"/>
-    </a:solidFill>
-    <a:ln w="9525" cap="flat" cmpd="sng" algn="ctr">
-      <a:solidFill>
-        <a:schemeClr val="tx1">
-          <a:lumMod val="15000"/>
-          <a:lumOff val="85000"/>
-        </a:schemeClr>
-      </a:solidFill>
-      <a:round/>
-    </a:ln>
-    <a:effectLst/>
-  </c:spPr>
-  <c:txPr>
-    <a:bodyPr/>
-    <a:lstStyle/>
-    <a:p>
-      <a:pPr>
-        <a:defRPr/>
-      </a:pPr>
-      <a:endParaRPr lang="nl-NL"/>
-    </a:p>
-  </c:txPr>
-  <c:externalData r:id="rId3">
-    <c:autoUpdate val="0"/>
-  </c:externalData>
-</c:chartSpace>
-</file>
-
-<file path=word/charts/chart2.xml><?xml version="1.0" encoding="utf-8"?>
-<c:chartSpace xmlns:c="http://schemas.openxmlformats.org/drawingml/2006/chart" xmlns:a="http://schemas.openxmlformats.org/drawingml/2006/main" xmlns:r="http://schemas.openxmlformats.org/officeDocument/2006/relationships">
+<c:chartSpace xmlns:c="http://schemas.openxmlformats.org/drawingml/2006/chart" xmlns:a="http://schemas.openxmlformats.org/drawingml/2006/main" xmlns:r="http://schemas.openxmlformats.org/officeDocument/2006/relationships" xmlns:c16r2="http://schemas.microsoft.com/office/drawing/2015/06/chart">
   <c:date1904 val="0"/>
   <c:lang val="nl-NL"/>
   <c:roundedCorners val="0"/>
@@ -3645,6 +2960,11 @@
             </c:numRef>
           </c:yVal>
           <c:smooth val="0"/>
+          <c:extLst>
+            <c:ext xmlns:c16="http://schemas.microsoft.com/office/drawing/2014/chart" uri="{C3380CC4-5D6E-409C-BE32-E72D297353CC}">
+              <c16:uniqueId val="{00000000-AA38-4E5F-902E-D26C0FDF8796}"/>
+            </c:ext>
+          </c:extLst>
         </c:ser>
         <c:dLbls>
           <c:showLegendKey val="0"/>
@@ -3939,8 +3259,8 @@
 </c:chartSpace>
 </file>
 
-<file path=word/charts/chart3.xml><?xml version="1.0" encoding="utf-8"?>
-<c:chartSpace xmlns:c="http://schemas.openxmlformats.org/drawingml/2006/chart" xmlns:a="http://schemas.openxmlformats.org/drawingml/2006/main" xmlns:r="http://schemas.openxmlformats.org/officeDocument/2006/relationships">
+<file path=word/charts/chart2.xml><?xml version="1.0" encoding="utf-8"?>
+<c:chartSpace xmlns:c="http://schemas.openxmlformats.org/drawingml/2006/chart" xmlns:a="http://schemas.openxmlformats.org/drawingml/2006/main" xmlns:r="http://schemas.openxmlformats.org/officeDocument/2006/relationships" xmlns:c16r2="http://schemas.microsoft.com/office/drawing/2015/06/chart">
   <c:date1904 val="0"/>
   <c:lang val="nl-NL"/>
   <c:roundedCorners val="0"/>
@@ -4101,6 +3421,11 @@
             </c:numRef>
           </c:yVal>
           <c:smooth val="0"/>
+          <c:extLst>
+            <c:ext xmlns:c16="http://schemas.microsoft.com/office/drawing/2014/chart" uri="{C3380CC4-5D6E-409C-BE32-E72D297353CC}">
+              <c16:uniqueId val="{00000000-7A41-436D-BC8F-226E1B4D5B3D}"/>
+            </c:ext>
+          </c:extLst>
         </c:ser>
         <c:dLbls>
           <c:showLegendKey val="0"/>
@@ -4475,46 +3800,6 @@
 </cs:colorStyle>
 </file>
 
-<file path=word/charts/colors3.xml><?xml version="1.0" encoding="utf-8"?>
-<cs:colorStyle xmlns:cs="http://schemas.microsoft.com/office/drawing/2012/chartStyle" xmlns:a="http://schemas.openxmlformats.org/drawingml/2006/main" meth="cycle" id="10">
-  <a:schemeClr val="accent1"/>
-  <a:schemeClr val="accent2"/>
-  <a:schemeClr val="accent3"/>
-  <a:schemeClr val="accent4"/>
-  <a:schemeClr val="accent5"/>
-  <a:schemeClr val="accent6"/>
-  <cs:variation/>
-  <cs:variation>
-    <a:lumMod val="60000"/>
-  </cs:variation>
-  <cs:variation>
-    <a:lumMod val="80000"/>
-    <a:lumOff val="20000"/>
-  </cs:variation>
-  <cs:variation>
-    <a:lumMod val="80000"/>
-  </cs:variation>
-  <cs:variation>
-    <a:lumMod val="60000"/>
-    <a:lumOff val="40000"/>
-  </cs:variation>
-  <cs:variation>
-    <a:lumMod val="50000"/>
-  </cs:variation>
-  <cs:variation>
-    <a:lumMod val="70000"/>
-    <a:lumOff val="30000"/>
-  </cs:variation>
-  <cs:variation>
-    <a:lumMod val="70000"/>
-  </cs:variation>
-  <cs:variation>
-    <a:lumMod val="50000"/>
-    <a:lumOff val="50000"/>
-  </cs:variation>
-</cs:colorStyle>
-</file>
-
 <file path=word/charts/style1.xml><?xml version="1.0" encoding="utf-8"?>
 <cs:chartStyle xmlns:cs="http://schemas.microsoft.com/office/drawing/2012/chartStyle" xmlns:a="http://schemas.openxmlformats.org/drawingml/2006/main" id="240">
   <cs:axisTitle>
@@ -5032,522 +4317,6 @@
 </file>
 
 <file path=word/charts/style2.xml><?xml version="1.0" encoding="utf-8"?>
-<cs:chartStyle xmlns:cs="http://schemas.microsoft.com/office/drawing/2012/chartStyle" xmlns:a="http://schemas.openxmlformats.org/drawingml/2006/main" id="240">
-  <cs:axisTitle>
-    <cs:lnRef idx="0"/>
-    <cs:fillRef idx="0"/>
-    <cs:effectRef idx="0"/>
-    <cs:fontRef idx="minor">
-      <a:schemeClr val="tx1">
-        <a:lumMod val="65000"/>
-        <a:lumOff val="35000"/>
-      </a:schemeClr>
-    </cs:fontRef>
-    <cs:defRPr sz="1000" kern="1200"/>
-  </cs:axisTitle>
-  <cs:categoryAxis>
-    <cs:lnRef idx="0"/>
-    <cs:fillRef idx="0"/>
-    <cs:effectRef idx="0"/>
-    <cs:fontRef idx="minor">
-      <a:schemeClr val="tx1">
-        <a:lumMod val="65000"/>
-        <a:lumOff val="35000"/>
-      </a:schemeClr>
-    </cs:fontRef>
-    <cs:spPr>
-      <a:ln w="9525" cap="flat" cmpd="sng" algn="ctr">
-        <a:solidFill>
-          <a:schemeClr val="tx1">
-            <a:lumMod val="25000"/>
-            <a:lumOff val="75000"/>
-          </a:schemeClr>
-        </a:solidFill>
-        <a:round/>
-      </a:ln>
-    </cs:spPr>
-    <cs:defRPr sz="900" kern="1200"/>
-  </cs:categoryAxis>
-  <cs:chartArea mods="allowNoFillOverride allowNoLineOverride">
-    <cs:lnRef idx="0"/>
-    <cs:fillRef idx="0"/>
-    <cs:effectRef idx="0"/>
-    <cs:fontRef idx="minor">
-      <a:schemeClr val="tx1"/>
-    </cs:fontRef>
-    <cs:spPr>
-      <a:solidFill>
-        <a:schemeClr val="bg1"/>
-      </a:solidFill>
-      <a:ln w="9525" cap="flat" cmpd="sng" algn="ctr">
-        <a:solidFill>
-          <a:schemeClr val="tx1">
-            <a:lumMod val="15000"/>
-            <a:lumOff val="85000"/>
-          </a:schemeClr>
-        </a:solidFill>
-        <a:round/>
-      </a:ln>
-    </cs:spPr>
-    <cs:defRPr sz="1000" kern="1200"/>
-  </cs:chartArea>
-  <cs:dataLabel>
-    <cs:lnRef idx="0"/>
-    <cs:fillRef idx="0"/>
-    <cs:effectRef idx="0"/>
-    <cs:fontRef idx="minor">
-      <a:schemeClr val="tx1">
-        <a:lumMod val="75000"/>
-        <a:lumOff val="25000"/>
-      </a:schemeClr>
-    </cs:fontRef>
-    <cs:defRPr sz="900" kern="1200"/>
-  </cs:dataLabel>
-  <cs:dataLabelCallout>
-    <cs:lnRef idx="0"/>
-    <cs:fillRef idx="0"/>
-    <cs:effectRef idx="0"/>
-    <cs:fontRef idx="minor">
-      <a:schemeClr val="dk1">
-        <a:lumMod val="65000"/>
-        <a:lumOff val="35000"/>
-      </a:schemeClr>
-    </cs:fontRef>
-    <cs:spPr>
-      <a:solidFill>
-        <a:schemeClr val="lt1"/>
-      </a:solidFill>
-      <a:ln>
-        <a:solidFill>
-          <a:schemeClr val="dk1">
-            <a:lumMod val="25000"/>
-            <a:lumOff val="75000"/>
-          </a:schemeClr>
-        </a:solidFill>
-      </a:ln>
-    </cs:spPr>
-    <cs:defRPr sz="900" kern="1200"/>
-    <cs:bodyPr rot="0" spcFirstLastPara="1" vertOverflow="clip" horzOverflow="clip" vert="horz" wrap="square" lIns="36576" tIns="18288" rIns="36576" bIns="18288" anchor="ctr" anchorCtr="1">
-      <a:spAutoFit/>
-    </cs:bodyPr>
-  </cs:dataLabelCallout>
-  <cs:dataPoint>
-    <cs:lnRef idx="0"/>
-    <cs:fillRef idx="1">
-      <cs:styleClr val="auto"/>
-    </cs:fillRef>
-    <cs:effectRef idx="0"/>
-    <cs:fontRef idx="minor">
-      <a:schemeClr val="tx1"/>
-    </cs:fontRef>
-  </cs:dataPoint>
-  <cs:dataPoint3D>
-    <cs:lnRef idx="0"/>
-    <cs:fillRef idx="1">
-      <cs:styleClr val="auto"/>
-    </cs:fillRef>
-    <cs:effectRef idx="0"/>
-    <cs:fontRef idx="minor">
-      <a:schemeClr val="tx1"/>
-    </cs:fontRef>
-  </cs:dataPoint3D>
-  <cs:dataPointLine>
-    <cs:lnRef idx="0">
-      <cs:styleClr val="auto"/>
-    </cs:lnRef>
-    <cs:fillRef idx="1"/>
-    <cs:effectRef idx="0"/>
-    <cs:fontRef idx="minor">
-      <a:schemeClr val="tx1"/>
-    </cs:fontRef>
-    <cs:spPr>
-      <a:ln w="19050" cap="rnd">
-        <a:solidFill>
-          <a:schemeClr val="phClr"/>
-        </a:solidFill>
-        <a:round/>
-      </a:ln>
-    </cs:spPr>
-  </cs:dataPointLine>
-  <cs:dataPointMarker>
-    <cs:lnRef idx="0">
-      <cs:styleClr val="auto"/>
-    </cs:lnRef>
-    <cs:fillRef idx="1">
-      <cs:styleClr val="auto"/>
-    </cs:fillRef>
-    <cs:effectRef idx="0"/>
-    <cs:fontRef idx="minor">
-      <a:schemeClr val="tx1"/>
-    </cs:fontRef>
-    <cs:spPr>
-      <a:ln w="9525">
-        <a:solidFill>
-          <a:schemeClr val="phClr"/>
-        </a:solidFill>
-      </a:ln>
-    </cs:spPr>
-  </cs:dataPointMarker>
-  <cs:dataPointMarkerLayout symbol="circle" size="5"/>
-  <cs:dataPointWireframe>
-    <cs:lnRef idx="0">
-      <cs:styleClr val="auto"/>
-    </cs:lnRef>
-    <cs:fillRef idx="0"/>
-    <cs:effectRef idx="0"/>
-    <cs:fontRef idx="minor">
-      <a:schemeClr val="dk1"/>
-    </cs:fontRef>
-    <cs:spPr>
-      <a:ln w="9525" cap="rnd">
-        <a:solidFill>
-          <a:schemeClr val="phClr"/>
-        </a:solidFill>
-        <a:round/>
-      </a:ln>
-    </cs:spPr>
-  </cs:dataPointWireframe>
-  <cs:dataTable>
-    <cs:lnRef idx="0"/>
-    <cs:fillRef idx="0"/>
-    <cs:effectRef idx="0"/>
-    <cs:fontRef idx="minor">
-      <a:schemeClr val="tx1">
-        <a:lumMod val="65000"/>
-        <a:lumOff val="35000"/>
-      </a:schemeClr>
-    </cs:fontRef>
-    <cs:spPr>
-      <a:noFill/>
-      <a:ln w="9525" cap="flat" cmpd="sng" algn="ctr">
-        <a:solidFill>
-          <a:schemeClr val="tx1">
-            <a:lumMod val="15000"/>
-            <a:lumOff val="85000"/>
-          </a:schemeClr>
-        </a:solidFill>
-        <a:round/>
-      </a:ln>
-    </cs:spPr>
-    <cs:defRPr sz="900" kern="1200"/>
-  </cs:dataTable>
-  <cs:downBar>
-    <cs:lnRef idx="0"/>
-    <cs:fillRef idx="0"/>
-    <cs:effectRef idx="0"/>
-    <cs:fontRef idx="minor">
-      <a:schemeClr val="tx1"/>
-    </cs:fontRef>
-    <cs:spPr>
-      <a:solidFill>
-        <a:schemeClr val="dk1">
-          <a:lumMod val="75000"/>
-          <a:lumOff val="25000"/>
-        </a:schemeClr>
-      </a:solidFill>
-      <a:ln w="9525" cap="flat" cmpd="sng" algn="ctr">
-        <a:solidFill>
-          <a:schemeClr val="tx1">
-            <a:lumMod val="65000"/>
-            <a:lumOff val="35000"/>
-          </a:schemeClr>
-        </a:solidFill>
-        <a:round/>
-      </a:ln>
-    </cs:spPr>
-  </cs:downBar>
-  <cs:dropLine>
-    <cs:lnRef idx="0"/>
-    <cs:fillRef idx="0"/>
-    <cs:effectRef idx="0"/>
-    <cs:fontRef idx="minor">
-      <a:schemeClr val="tx1"/>
-    </cs:fontRef>
-    <cs:spPr>
-      <a:ln w="9525" cap="flat" cmpd="sng" algn="ctr">
-        <a:solidFill>
-          <a:schemeClr val="tx1">
-            <a:lumMod val="35000"/>
-            <a:lumOff val="65000"/>
-          </a:schemeClr>
-        </a:solidFill>
-        <a:round/>
-      </a:ln>
-    </cs:spPr>
-  </cs:dropLine>
-  <cs:errorBar>
-    <cs:lnRef idx="0"/>
-    <cs:fillRef idx="0"/>
-    <cs:effectRef idx="0"/>
-    <cs:fontRef idx="minor">
-      <a:schemeClr val="tx1"/>
-    </cs:fontRef>
-    <cs:spPr>
-      <a:ln w="9525" cap="flat" cmpd="sng" algn="ctr">
-        <a:solidFill>
-          <a:schemeClr val="tx1">
-            <a:lumMod val="65000"/>
-            <a:lumOff val="35000"/>
-          </a:schemeClr>
-        </a:solidFill>
-        <a:round/>
-      </a:ln>
-    </cs:spPr>
-  </cs:errorBar>
-  <cs:floor>
-    <cs:lnRef idx="0"/>
-    <cs:fillRef idx="0"/>
-    <cs:effectRef idx="0"/>
-    <cs:fontRef idx="minor">
-      <a:schemeClr val="tx1"/>
-    </cs:fontRef>
-    <cs:spPr>
-      <a:noFill/>
-      <a:ln>
-        <a:noFill/>
-      </a:ln>
-    </cs:spPr>
-  </cs:floor>
-  <cs:gridlineMajor>
-    <cs:lnRef idx="0"/>
-    <cs:fillRef idx="0"/>
-    <cs:effectRef idx="0"/>
-    <cs:fontRef idx="minor">
-      <a:schemeClr val="tx1"/>
-    </cs:fontRef>
-    <cs:spPr>
-      <a:ln w="9525" cap="flat" cmpd="sng" algn="ctr">
-        <a:solidFill>
-          <a:schemeClr val="tx1">
-            <a:lumMod val="15000"/>
-            <a:lumOff val="85000"/>
-          </a:schemeClr>
-        </a:solidFill>
-        <a:round/>
-      </a:ln>
-    </cs:spPr>
-  </cs:gridlineMajor>
-  <cs:gridlineMinor>
-    <cs:lnRef idx="0"/>
-    <cs:fillRef idx="0"/>
-    <cs:effectRef idx="0"/>
-    <cs:fontRef idx="minor">
-      <a:schemeClr val="tx1"/>
-    </cs:fontRef>
-    <cs:spPr>
-      <a:ln w="9525" cap="flat" cmpd="sng" algn="ctr">
-        <a:solidFill>
-          <a:schemeClr val="tx1">
-            <a:lumMod val="5000"/>
-            <a:lumOff val="95000"/>
-          </a:schemeClr>
-        </a:solidFill>
-        <a:round/>
-      </a:ln>
-    </cs:spPr>
-  </cs:gridlineMinor>
-  <cs:hiLoLine>
-    <cs:lnRef idx="0"/>
-    <cs:fillRef idx="0"/>
-    <cs:effectRef idx="0"/>
-    <cs:fontRef idx="minor">
-      <a:schemeClr val="tx1"/>
-    </cs:fontRef>
-    <cs:spPr>
-      <a:ln w="9525" cap="flat" cmpd="sng" algn="ctr">
-        <a:solidFill>
-          <a:schemeClr val="tx1">
-            <a:lumMod val="50000"/>
-            <a:lumOff val="50000"/>
-          </a:schemeClr>
-        </a:solidFill>
-        <a:round/>
-      </a:ln>
-    </cs:spPr>
-  </cs:hiLoLine>
-  <cs:leaderLine>
-    <cs:lnRef idx="0"/>
-    <cs:fillRef idx="0"/>
-    <cs:effectRef idx="0"/>
-    <cs:fontRef idx="minor">
-      <a:schemeClr val="tx1"/>
-    </cs:fontRef>
-    <cs:spPr>
-      <a:ln w="9525" cap="flat" cmpd="sng" algn="ctr">
-        <a:solidFill>
-          <a:schemeClr val="tx1">
-            <a:lumMod val="35000"/>
-            <a:lumOff val="65000"/>
-          </a:schemeClr>
-        </a:solidFill>
-        <a:round/>
-      </a:ln>
-    </cs:spPr>
-  </cs:leaderLine>
-  <cs:legend>
-    <cs:lnRef idx="0"/>
-    <cs:fillRef idx="0"/>
-    <cs:effectRef idx="0"/>
-    <cs:fontRef idx="minor">
-      <a:schemeClr val="tx1">
-        <a:lumMod val="65000"/>
-        <a:lumOff val="35000"/>
-      </a:schemeClr>
-    </cs:fontRef>
-    <cs:defRPr sz="900" kern="1200"/>
-  </cs:legend>
-  <cs:plotArea mods="allowNoFillOverride allowNoLineOverride">
-    <cs:lnRef idx="0"/>
-    <cs:fillRef idx="0"/>
-    <cs:effectRef idx="0"/>
-    <cs:fontRef idx="minor">
-      <a:schemeClr val="tx1"/>
-    </cs:fontRef>
-  </cs:plotArea>
-  <cs:plotArea3D mods="allowNoFillOverride allowNoLineOverride">
-    <cs:lnRef idx="0"/>
-    <cs:fillRef idx="0"/>
-    <cs:effectRef idx="0"/>
-    <cs:fontRef idx="minor">
-      <a:schemeClr val="tx1"/>
-    </cs:fontRef>
-  </cs:plotArea3D>
-  <cs:seriesAxis>
-    <cs:lnRef idx="0"/>
-    <cs:fillRef idx="0"/>
-    <cs:effectRef idx="0"/>
-    <cs:fontRef idx="minor">
-      <a:schemeClr val="tx1">
-        <a:lumMod val="65000"/>
-        <a:lumOff val="35000"/>
-      </a:schemeClr>
-    </cs:fontRef>
-    <cs:defRPr sz="900" kern="1200"/>
-  </cs:seriesAxis>
-  <cs:seriesLine>
-    <cs:lnRef idx="0"/>
-    <cs:fillRef idx="0"/>
-    <cs:effectRef idx="0"/>
-    <cs:fontRef idx="minor">
-      <a:schemeClr val="tx1"/>
-    </cs:fontRef>
-    <cs:spPr>
-      <a:ln w="9525" cap="flat" cmpd="sng" algn="ctr">
-        <a:solidFill>
-          <a:schemeClr val="tx1">
-            <a:lumMod val="35000"/>
-            <a:lumOff val="65000"/>
-          </a:schemeClr>
-        </a:solidFill>
-        <a:round/>
-      </a:ln>
-    </cs:spPr>
-  </cs:seriesLine>
-  <cs:title>
-    <cs:lnRef idx="0"/>
-    <cs:fillRef idx="0"/>
-    <cs:effectRef idx="0"/>
-    <cs:fontRef idx="minor">
-      <a:schemeClr val="tx1">
-        <a:lumMod val="65000"/>
-        <a:lumOff val="35000"/>
-      </a:schemeClr>
-    </cs:fontRef>
-    <cs:defRPr sz="1400" b="0" kern="1200" spc="0" baseline="0"/>
-  </cs:title>
-  <cs:trendline>
-    <cs:lnRef idx="0">
-      <cs:styleClr val="auto"/>
-    </cs:lnRef>
-    <cs:fillRef idx="0"/>
-    <cs:effectRef idx="0"/>
-    <cs:fontRef idx="minor">
-      <a:schemeClr val="tx1"/>
-    </cs:fontRef>
-    <cs:spPr>
-      <a:ln w="19050" cap="rnd">
-        <a:solidFill>
-          <a:schemeClr val="phClr"/>
-        </a:solidFill>
-        <a:prstDash val="sysDot"/>
-      </a:ln>
-    </cs:spPr>
-  </cs:trendline>
-  <cs:trendlineLabel>
-    <cs:lnRef idx="0"/>
-    <cs:fillRef idx="0"/>
-    <cs:effectRef idx="0"/>
-    <cs:fontRef idx="minor">
-      <a:schemeClr val="tx1">
-        <a:lumMod val="65000"/>
-        <a:lumOff val="35000"/>
-      </a:schemeClr>
-    </cs:fontRef>
-    <cs:defRPr sz="900" kern="1200"/>
-  </cs:trendlineLabel>
-  <cs:upBar>
-    <cs:lnRef idx="0"/>
-    <cs:fillRef idx="0"/>
-    <cs:effectRef idx="0"/>
-    <cs:fontRef idx="minor">
-      <a:schemeClr val="tx1"/>
-    </cs:fontRef>
-    <cs:spPr>
-      <a:solidFill>
-        <a:schemeClr val="lt1"/>
-      </a:solidFill>
-      <a:ln w="9525" cap="flat" cmpd="sng" algn="ctr">
-        <a:solidFill>
-          <a:schemeClr val="tx1">
-            <a:lumMod val="65000"/>
-            <a:lumOff val="35000"/>
-          </a:schemeClr>
-        </a:solidFill>
-        <a:round/>
-      </a:ln>
-    </cs:spPr>
-  </cs:upBar>
-  <cs:valueAxis>
-    <cs:lnRef idx="0"/>
-    <cs:fillRef idx="0"/>
-    <cs:effectRef idx="0"/>
-    <cs:fontRef idx="minor">
-      <a:schemeClr val="tx1">
-        <a:lumMod val="65000"/>
-        <a:lumOff val="35000"/>
-      </a:schemeClr>
-    </cs:fontRef>
-    <cs:spPr>
-      <a:ln w="9525" cap="flat" cmpd="sng" algn="ctr">
-        <a:solidFill>
-          <a:schemeClr val="tx1">
-            <a:lumMod val="25000"/>
-            <a:lumOff val="75000"/>
-          </a:schemeClr>
-        </a:solidFill>
-        <a:round/>
-      </a:ln>
-    </cs:spPr>
-    <cs:defRPr sz="900" kern="1200"/>
-  </cs:valueAxis>
-  <cs:wall>
-    <cs:lnRef idx="0"/>
-    <cs:fillRef idx="0"/>
-    <cs:effectRef idx="0"/>
-    <cs:fontRef idx="minor">
-      <a:schemeClr val="tx1"/>
-    </cs:fontRef>
-    <cs:spPr>
-      <a:noFill/>
-      <a:ln>
-        <a:noFill/>
-      </a:ln>
-    </cs:spPr>
-  </cs:wall>
-</cs:chartStyle>
-</file>
-
-<file path=word/charts/style3.xml><?xml version="1.0" encoding="utf-8"?>
 <cs:chartStyle xmlns:cs="http://schemas.microsoft.com/office/drawing/2012/chartStyle" xmlns:a="http://schemas.openxmlformats.org/drawingml/2006/main" id="240">
   <cs:axisTitle>
     <cs:lnRef idx="0"/>

</xml_diff>